<commit_message>
updated config mover guide
</commit_message>
<xml_diff>
--- a/Documentation/DAM Config Mover Tool Guide.docx
+++ b/Documentation/DAM Config Mover Tool Guide.docx
@@ -1,6 +1,6 @@
 
 <file path=word/document.xml><?xml version="1.0" encoding="utf-8"?>
-<w:document xmlns:wpc="http://schemas.microsoft.com/office/word/2010/wordprocessingCanvas" xmlns:cx="http://schemas.microsoft.com/office/drawing/2014/chartex" xmlns:cx1="http://schemas.microsoft.com/office/drawing/2015/9/8/chartex" xmlns:cx2="http://schemas.microsoft.com/office/drawing/2015/10/21/chartex" xmlns:cx3="http://schemas.microsoft.com/office/drawing/2016/5/9/chartex" xmlns:cx4="http://schemas.microsoft.com/office/drawing/2016/5/10/chartex" xmlns:cx5="http://schemas.microsoft.com/office/drawing/2016/5/11/chartex" xmlns:cx6="http://schemas.microsoft.com/office/drawing/2016/5/12/chartex" xmlns:cx7="http://schemas.microsoft.com/office/drawing/2016/5/13/chartex" xmlns:cx8="http://schemas.microsoft.com/office/drawing/2016/5/14/chartex" xmlns:mc="http://schemas.openxmlformats.org/markup-compatibility/2006" xmlns:aink="http://schemas.microsoft.com/office/drawing/2016/ink" xmlns:am3d="http://schemas.microsoft.com/office/drawing/2017/model3d" xmlns:o="urn:schemas-microsoft-com:office:office" xmlns:oel="http://schemas.microsoft.com/office/2019/extlst" xmlns:r="http://schemas.openxmlformats.org/officeDocument/2006/relationships" xmlns:m="http://schemas.openxmlformats.org/officeDocument/2006/math" xmlns:v="urn:schemas-microsoft-com:vml" xmlns:wp14="http://schemas.microsoft.com/office/word/2010/wordprocessingDrawing" xmlns:wp="http://schemas.openxmlformats.org/drawingml/2006/wordprocessingDrawing" xmlns:w10="urn:schemas-microsoft-com:office:word" xmlns:w="http://schemas.openxmlformats.org/wordprocessingml/2006/main" xmlns:w14="http://schemas.microsoft.com/office/word/2010/wordml" xmlns:w15="http://schemas.microsoft.com/office/word/2012/wordml" xmlns:w16cex="http://schemas.microsoft.com/office/word/2018/wordml/cex" xmlns:w16cid="http://schemas.microsoft.com/office/word/2016/wordml/cid" xmlns:w16="http://schemas.microsoft.com/office/word/2018/wordml" xmlns:w16sdtdh="http://schemas.microsoft.com/office/word/2020/wordml/sdtdatahash" xmlns:w16se="http://schemas.microsoft.com/office/word/2015/wordml/symex" xmlns:wpg="http://schemas.microsoft.com/office/word/2010/wordprocessingGroup" xmlns:wpi="http://schemas.microsoft.com/office/word/2010/wordprocessingInk" xmlns:wne="http://schemas.microsoft.com/office/word/2006/wordml" xmlns:wps="http://schemas.microsoft.com/office/word/2010/wordprocessingShape" mc:Ignorable="w14 w15 w16se w16cid w16 w16cex w16sdtdh wp14">
+<w:document xmlns:wpc="http://schemas.microsoft.com/office/word/2010/wordprocessingCanvas" xmlns:cx="http://schemas.microsoft.com/office/drawing/2014/chartex" xmlns:cx1="http://schemas.microsoft.com/office/drawing/2015/9/8/chartex" xmlns:cx2="http://schemas.microsoft.com/office/drawing/2015/10/21/chartex" xmlns:cx3="http://schemas.microsoft.com/office/drawing/2016/5/9/chartex" xmlns:cx4="http://schemas.microsoft.com/office/drawing/2016/5/10/chartex" xmlns:cx5="http://schemas.microsoft.com/office/drawing/2016/5/11/chartex" xmlns:cx6="http://schemas.microsoft.com/office/drawing/2016/5/12/chartex" xmlns:cx7="http://schemas.microsoft.com/office/drawing/2016/5/13/chartex" xmlns:cx8="http://schemas.microsoft.com/office/drawing/2016/5/14/chartex" xmlns:mc="http://schemas.openxmlformats.org/markup-compatibility/2006" xmlns:aink="http://schemas.microsoft.com/office/drawing/2016/ink" xmlns:am3d="http://schemas.microsoft.com/office/drawing/2017/model3d" xmlns:o="urn:schemas-microsoft-com:office:office" xmlns:oel="http://schemas.microsoft.com/office/2019/extlst" xmlns:r="http://schemas.openxmlformats.org/officeDocument/2006/relationships" xmlns:m="http://schemas.openxmlformats.org/officeDocument/2006/math" xmlns:v="urn:schemas-microsoft-com:vml" xmlns:wp14="http://schemas.microsoft.com/office/word/2010/wordprocessingDrawing" xmlns:wp="http://schemas.openxmlformats.org/drawingml/2006/wordprocessingDrawing" xmlns:w10="urn:schemas-microsoft-com:office:word" xmlns:w="http://schemas.openxmlformats.org/wordprocessingml/2006/main" xmlns:w14="http://schemas.microsoft.com/office/word/2010/wordml" xmlns:w15="http://schemas.microsoft.com/office/word/2012/wordml" xmlns:w16cex="http://schemas.microsoft.com/office/word/2018/wordml/cex" xmlns:w16cid="http://schemas.microsoft.com/office/word/2016/wordml/cid" xmlns:w16="http://schemas.microsoft.com/office/word/2018/wordml" xmlns:w16du="http://schemas.microsoft.com/office/word/2023/wordml/word16du" xmlns:w16sdtdh="http://schemas.microsoft.com/office/word/2020/wordml/sdtdatahash" xmlns:w16sdtfl="http://schemas.microsoft.com/office/word/2024/wordml/sdtformatlock" xmlns:w16se="http://schemas.microsoft.com/office/word/2015/wordml/symex" xmlns:wpg="http://schemas.microsoft.com/office/word/2010/wordprocessingGroup" xmlns:wpi="http://schemas.microsoft.com/office/word/2010/wordprocessingInk" xmlns:wne="http://schemas.microsoft.com/office/word/2006/wordml" xmlns:wps="http://schemas.microsoft.com/office/word/2010/wordprocessingShape" mc:Ignorable="w14 w15 w16se w16cid w16 w16cex w16sdtdh w16sdtfl w16du wp14">
   <w:body>
     <w:p>
       <w:pPr>
@@ -25,7 +25,15 @@
     <w:p/>
     <w:p>
       <w:r>
-        <w:t>Tools consists of two sections: Export and Import.</w:t>
+        <w:t xml:space="preserve">Tools </w:t>
+      </w:r>
+      <w:proofErr w:type="gramStart"/>
+      <w:r>
+        <w:t>consists</w:t>
+      </w:r>
+      <w:proofErr w:type="gramEnd"/>
+      <w:r>
+        <w:t xml:space="preserve"> of two sections: Export and Import.</w:t>
       </w:r>
     </w:p>
     <w:p>
@@ -36,7 +44,7 @@
         <mc:AlternateContent>
           <mc:Choice Requires="wps">
             <w:drawing>
-              <wp:anchor distT="0" distB="0" distL="114300" distR="114300" simplePos="0" relativeHeight="251665408" behindDoc="0" locked="0" layoutInCell="1" allowOverlap="1" wp14:anchorId="2E5C4A0A" wp14:editId="67047FEC">
+              <wp:anchor distT="0" distB="0" distL="114300" distR="114300" simplePos="0" relativeHeight="251663360" behindDoc="0" locked="0" layoutInCell="1" allowOverlap="1" wp14:anchorId="38424125" wp14:editId="60CA09FF">
                 <wp:simplePos x="0" y="0"/>
                 <wp:positionH relativeFrom="leftMargin">
                   <wp:posOffset>4037992</wp:posOffset>
@@ -126,7 +134,7 @@
           </mc:Choice>
           <mc:Fallback>
             <w:pict>
-              <v:roundrect w14:anchorId="2E5C4A0A" id="Rectangle: Rounded Corners 8" o:spid="_x0000_s1026" style="position:absolute;margin-left:317.95pt;margin-top:3.65pt;width:139.6pt;height:17.55pt;z-index:251665408;visibility:visible;mso-wrap-style:square;mso-width-percent:0;mso-height-percent:0;mso-wrap-distance-left:9pt;mso-wrap-distance-top:0;mso-wrap-distance-right:9pt;mso-wrap-distance-bottom:0;mso-position-horizontal:absolute;mso-position-horizontal-relative:left-margin-area;mso-position-vertical:absolute;mso-position-vertical-relative:text;mso-width-percent:0;mso-height-percent:0;mso-width-relative:margin;mso-height-relative:margin;v-text-anchor:middle" arcsize="10923f" o:gfxdata="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" fillcolor="#4472c4 [3204]" strokecolor="#4472c4 [3204]" strokeweight="1pt">
+              <v:roundrect w14:anchorId="38424125" id="Rectangle: Rounded Corners 8" o:spid="_x0000_s1026" style="position:absolute;margin-left:317.95pt;margin-top:3.65pt;width:139.6pt;height:17.55pt;z-index:251663360;visibility:visible;mso-wrap-style:square;mso-width-percent:0;mso-height-percent:0;mso-wrap-distance-left:9pt;mso-wrap-distance-top:0;mso-wrap-distance-right:9pt;mso-wrap-distance-bottom:0;mso-position-horizontal:absolute;mso-position-horizontal-relative:left-margin-area;mso-position-vertical:absolute;mso-position-vertical-relative:text;mso-width-percent:0;mso-height-percent:0;mso-width-relative:margin;mso-height-relative:margin;v-text-anchor:middle" arcsize="10923f" o:gfxdata="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" fillcolor="#4472c4 [3204]" strokecolor="#4472c4 [3204]" strokeweight="1pt">
                 <v:stroke joinstyle="miter"/>
                 <v:textbox>
                   <w:txbxContent>
@@ -161,7 +169,7 @@
         <mc:AlternateContent>
           <mc:Choice Requires="wps">
             <w:drawing>
-              <wp:anchor distT="0" distB="0" distL="114300" distR="114300" simplePos="0" relativeHeight="251673600" behindDoc="0" locked="0" layoutInCell="1" allowOverlap="1" wp14:anchorId="5842F3F2" wp14:editId="3C00C0A3">
+              <wp:anchor distT="0" distB="0" distL="114300" distR="114300" simplePos="0" relativeHeight="251667456" behindDoc="0" locked="0" layoutInCell="1" allowOverlap="1" wp14:anchorId="41EE6882" wp14:editId="722C1A24">
                 <wp:simplePos x="0" y="0"/>
                 <wp:positionH relativeFrom="leftMargin">
                   <wp:posOffset>1534602</wp:posOffset>
@@ -251,7 +259,7 @@
           </mc:Choice>
           <mc:Fallback>
             <w:pict>
-              <v:roundrect w14:anchorId="5842F3F2" id="Rectangle: Rounded Corners 15" o:spid="_x0000_s1027" style="position:absolute;margin-left:120.85pt;margin-top:1.9pt;width:157.75pt;height:17.5pt;z-index:251673600;visibility:visible;mso-wrap-style:square;mso-width-percent:0;mso-height-percent:0;mso-wrap-distance-left:9pt;mso-wrap-distance-top:0;mso-wrap-distance-right:9pt;mso-wrap-distance-bottom:0;mso-position-horizontal:absolute;mso-position-horizontal-relative:left-margin-area;mso-position-vertical:absolute;mso-position-vertical-relative:text;mso-width-percent:0;mso-height-percent:0;mso-width-relative:margin;mso-height-relative:margin;v-text-anchor:middle" arcsize="10923f" o:gfxdata="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" fillcolor="#4472c4 [3204]" strokecolor="#4472c4 [3204]" strokeweight="1pt">
+              <v:roundrect w14:anchorId="41EE6882" id="Rectangle: Rounded Corners 15" o:spid="_x0000_s1027" style="position:absolute;margin-left:120.85pt;margin-top:1.9pt;width:157.75pt;height:17.5pt;z-index:251667456;visibility:visible;mso-wrap-style:square;mso-width-percent:0;mso-height-percent:0;mso-wrap-distance-left:9pt;mso-wrap-distance-top:0;mso-wrap-distance-right:9pt;mso-wrap-distance-bottom:0;mso-position-horizontal:absolute;mso-position-horizontal-relative:left-margin-area;mso-position-vertical:absolute;mso-position-vertical-relative:text;mso-width-percent:0;mso-height-percent:0;mso-width-relative:margin;mso-height-relative:margin;v-text-anchor:middle" arcsize="10923f" o:gfxdata="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" fillcolor="#4472c4 [3204]" strokecolor="#4472c4 [3204]" strokeweight="1pt">
                 <v:stroke joinstyle="miter"/>
                 <v:textbox>
                   <w:txbxContent>
@@ -286,7 +294,7 @@
         <mc:AlternateContent>
           <mc:Choice Requires="wps">
             <w:drawing>
-              <wp:anchor distT="0" distB="0" distL="114300" distR="114300" simplePos="0" relativeHeight="251675648" behindDoc="0" locked="0" layoutInCell="1" allowOverlap="1" wp14:anchorId="58ABD710" wp14:editId="44E23199">
+              <wp:anchor distT="0" distB="0" distL="114300" distR="114300" simplePos="0" relativeHeight="251668480" behindDoc="0" locked="0" layoutInCell="1" allowOverlap="1" wp14:anchorId="20F3CBE5" wp14:editId="43E1CA90">
                 <wp:simplePos x="0" y="0"/>
                 <wp:positionH relativeFrom="column">
                   <wp:posOffset>1876507</wp:posOffset>
@@ -344,11 +352,11 @@
           </mc:Choice>
           <mc:Fallback>
             <w:pict>
-              <v:shapetype w14:anchorId="308FE8F8" id="_x0000_t32" coordsize="21600,21600" o:spt="32" o:oned="t" path="m,l21600,21600e" filled="f">
+              <v:shapetype w14:anchorId="7132C20B" id="_x0000_t32" coordsize="21600,21600" o:spt="32" o:oned="t" path="m,l21600,21600e" filled="f">
                 <v:path arrowok="t" fillok="f" o:connecttype="none"/>
                 <o:lock v:ext="edit" shapetype="t"/>
               </v:shapetype>
-              <v:shape id="Straight Arrow Connector 16" o:spid="_x0000_s1026" type="#_x0000_t32" style="position:absolute;margin-left:147.75pt;margin-top:10.65pt;width:10.6pt;height:59.5pt;flip:x;z-index:251675648;visibility:visible;mso-wrap-style:square;mso-width-percent:0;mso-height-percent:0;mso-wrap-distance-left:9pt;mso-wrap-distance-top:0;mso-wrap-distance-right:9pt;mso-wrap-distance-bottom:0;mso-position-horizontal:absolute;mso-position-horizontal-relative:text;mso-position-vertical:absolute;mso-position-vertical-relative:text;mso-width-percent:0;mso-height-percent:0;mso-width-relative:margin;mso-height-relative:margin" o:gfxdata="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" strokecolor="#4472c4 [3204]" strokeweight=".5pt">
+              <v:shape id="Straight Arrow Connector 16" o:spid="_x0000_s1026" type="#_x0000_t32" style="position:absolute;margin-left:147.75pt;margin-top:10.65pt;width:10.6pt;height:59.5pt;flip:x;z-index:251668480;visibility:visible;mso-wrap-style:square;mso-width-percent:0;mso-height-percent:0;mso-wrap-distance-left:9pt;mso-wrap-distance-top:0;mso-wrap-distance-right:9pt;mso-wrap-distance-bottom:0;mso-position-horizontal:absolute;mso-position-horizontal-relative:text;mso-position-vertical:absolute;mso-position-vertical-relative:text;mso-width-percent:0;mso-height-percent:0;mso-width-relative:margin;mso-height-relative:margin" o:gfxdata="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" strokecolor="#4472c4 [3204]" strokeweight=".5pt">
                 <v:stroke endarrow="block" joinstyle="miter"/>
               </v:shape>
             </w:pict>
@@ -362,7 +370,7 @@
         <mc:AlternateContent>
           <mc:Choice Requires="wps">
             <w:drawing>
-              <wp:anchor distT="0" distB="0" distL="114300" distR="114300" simplePos="0" relativeHeight="251660288" behindDoc="0" locked="0" layoutInCell="1" allowOverlap="1" wp14:anchorId="6CE568F6" wp14:editId="51E822EB">
+              <wp:anchor distT="0" distB="0" distL="114300" distR="114300" simplePos="0" relativeHeight="251660288" behindDoc="0" locked="0" layoutInCell="1" allowOverlap="1" wp14:anchorId="4824BCE5" wp14:editId="446F7B14">
                 <wp:simplePos x="0" y="0"/>
                 <wp:positionH relativeFrom="column">
                   <wp:posOffset>2900570</wp:posOffset>
@@ -420,7 +428,7 @@
           </mc:Choice>
           <mc:Fallback>
             <w:pict>
-              <v:shape w14:anchorId="0AB5CD7B" id="Straight Arrow Connector 5" o:spid="_x0000_s1026" type="#_x0000_t32" style="position:absolute;margin-left:228.4pt;margin-top:15.05pt;width:57.75pt;height:108.3pt;flip:x;z-index:251660288;visibility:visible;mso-wrap-style:square;mso-width-percent:0;mso-height-percent:0;mso-wrap-distance-left:9pt;mso-wrap-distance-top:0;mso-wrap-distance-right:9pt;mso-wrap-distance-bottom:0;mso-position-horizontal:absolute;mso-position-horizontal-relative:text;mso-position-vertical:absolute;mso-position-vertical-relative:text;mso-width-percent:0;mso-height-percent:0;mso-width-relative:margin;mso-height-relative:margin" o:gfxdata="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" strokecolor="#4472c4 [3204]" strokeweight=".5pt">
+              <v:shape w14:anchorId="20D59278" id="Straight Arrow Connector 5" o:spid="_x0000_s1026" type="#_x0000_t32" style="position:absolute;margin-left:228.4pt;margin-top:15.05pt;width:57.75pt;height:108.3pt;flip:x;z-index:251660288;visibility:visible;mso-wrap-style:square;mso-width-percent:0;mso-height-percent:0;mso-wrap-distance-left:9pt;mso-wrap-distance-top:0;mso-wrap-distance-right:9pt;mso-wrap-distance-bottom:0;mso-position-horizontal:absolute;mso-position-horizontal-relative:text;mso-position-vertical:absolute;mso-position-vertical-relative:text;mso-width-percent:0;mso-height-percent:0;mso-width-relative:margin;mso-height-relative:margin" o:gfxdata="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" strokecolor="#4472c4 [3204]" strokeweight=".5pt">
                 <v:stroke endarrow="block" joinstyle="miter"/>
               </v:shape>
             </w:pict>
@@ -439,7 +447,7 @@
         <mc:AlternateContent>
           <mc:Choice Requires="wps">
             <w:drawing>
-              <wp:anchor distT="0" distB="0" distL="114300" distR="114300" simplePos="0" relativeHeight="251683840" behindDoc="0" locked="0" layoutInCell="1" allowOverlap="1" wp14:anchorId="2141534C" wp14:editId="141F0BD9">
+              <wp:anchor distT="0" distB="0" distL="114300" distR="114300" simplePos="0" relativeHeight="251672576" behindDoc="0" locked="0" layoutInCell="1" allowOverlap="1" wp14:anchorId="03D17899" wp14:editId="160C4041">
                 <wp:simplePos x="0" y="0"/>
                 <wp:positionH relativeFrom="column">
                   <wp:posOffset>3085105</wp:posOffset>
@@ -497,11 +505,7 @@
           </mc:Choice>
           <mc:Fallback>
             <w:pict>
-              <v:shapetype w14:anchorId="7C0710CF" id="_x0000_t32" coordsize="21600,21600" o:spt="32" o:oned="t" path="m,l21600,21600e" filled="f">
-                <v:path arrowok="t" fillok="f" o:connecttype="none"/>
-                <o:lock v:ext="edit" shapetype="t"/>
-              </v:shapetype>
-              <v:shape id="Straight Arrow Connector 4" o:spid="_x0000_s1026" type="#_x0000_t32" style="position:absolute;margin-left:242.9pt;margin-top:187.95pt;width:63.7pt;height:137.6pt;flip:x y;z-index:251683840;visibility:visible;mso-wrap-style:square;mso-width-percent:0;mso-height-percent:0;mso-wrap-distance-left:9pt;mso-wrap-distance-top:0;mso-wrap-distance-right:9pt;mso-wrap-distance-bottom:0;mso-position-horizontal:absolute;mso-position-horizontal-relative:text;mso-position-vertical:absolute;mso-position-vertical-relative:text;mso-width-percent:0;mso-height-percent:0;mso-width-relative:margin;mso-height-relative:margin" o:gfxdata="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" strokecolor="#4472c4 [3204]" strokeweight=".5pt">
+              <v:shape w14:anchorId="267C9CBA" id="Straight Arrow Connector 4" o:spid="_x0000_s1026" type="#_x0000_t32" style="position:absolute;margin-left:242.9pt;margin-top:187.95pt;width:63.7pt;height:137.6pt;flip:x y;z-index:251672576;visibility:visible;mso-wrap-style:square;mso-width-percent:0;mso-height-percent:0;mso-wrap-distance-left:9pt;mso-wrap-distance-top:0;mso-wrap-distance-right:9pt;mso-wrap-distance-bottom:0;mso-position-horizontal:absolute;mso-position-horizontal-relative:text;mso-position-vertical:absolute;mso-position-vertical-relative:text;mso-width-percent:0;mso-height-percent:0;mso-width-relative:margin;mso-height-relative:margin" o:gfxdata="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" strokecolor="#4472c4 [3204]" strokeweight=".5pt">
                 <v:stroke endarrow="block" joinstyle="miter"/>
               </v:shape>
             </w:pict>
@@ -515,7 +519,7 @@
         <mc:AlternateContent>
           <mc:Choice Requires="wps">
             <w:drawing>
-              <wp:anchor distT="0" distB="0" distL="114300" distR="114300" simplePos="0" relativeHeight="251679744" behindDoc="0" locked="0" layoutInCell="1" allowOverlap="1" wp14:anchorId="51D9EBE0" wp14:editId="6A7F630C">
+              <wp:anchor distT="0" distB="0" distL="114300" distR="114300" simplePos="0" relativeHeight="251670528" behindDoc="0" locked="0" layoutInCell="1" allowOverlap="1" wp14:anchorId="6F09B9B4" wp14:editId="63262227">
                 <wp:simplePos x="0" y="0"/>
                 <wp:positionH relativeFrom="column">
                   <wp:posOffset>754932</wp:posOffset>
@@ -573,7 +577,7 @@
           </mc:Choice>
           <mc:Fallback>
             <w:pict>
-              <v:shape w14:anchorId="3177842E" id="Straight Arrow Connector 18" o:spid="_x0000_s1026" type="#_x0000_t32" style="position:absolute;margin-left:59.45pt;margin-top:298.1pt;width:51.95pt;height:24.4pt;flip:x y;z-index:251679744;visibility:visible;mso-wrap-style:square;mso-width-percent:0;mso-height-percent:0;mso-wrap-distance-left:9pt;mso-wrap-distance-top:0;mso-wrap-distance-right:9pt;mso-wrap-distance-bottom:0;mso-position-horizontal:absolute;mso-position-horizontal-relative:text;mso-position-vertical:absolute;mso-position-vertical-relative:text;mso-width-percent:0;mso-height-percent:0;mso-width-relative:margin;mso-height-relative:margin" o:gfxdata="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" strokecolor="#4472c4 [3204]" strokeweight=".5pt">
+              <v:shape w14:anchorId="235827D8" id="Straight Arrow Connector 18" o:spid="_x0000_s1026" type="#_x0000_t32" style="position:absolute;margin-left:59.45pt;margin-top:298.1pt;width:51.95pt;height:24.4pt;flip:x y;z-index:251670528;visibility:visible;mso-wrap-style:square;mso-width-percent:0;mso-height-percent:0;mso-wrap-distance-left:9pt;mso-wrap-distance-top:0;mso-wrap-distance-right:9pt;mso-wrap-distance-bottom:0;mso-position-horizontal:absolute;mso-position-horizontal-relative:text;mso-position-vertical:absolute;mso-position-vertical-relative:text;mso-width-percent:0;mso-height-percent:0;mso-width-relative:margin;mso-height-relative:margin" o:gfxdata="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" strokecolor="#4472c4 [3204]" strokeweight=".5pt">
                 <v:stroke endarrow="block" joinstyle="miter"/>
               </v:shape>
             </w:pict>
@@ -587,7 +591,7 @@
         <mc:AlternateContent>
           <mc:Choice Requires="wps">
             <w:drawing>
-              <wp:anchor distT="0" distB="0" distL="114300" distR="114300" simplePos="0" relativeHeight="251671552" behindDoc="0" locked="0" layoutInCell="1" allowOverlap="1" wp14:anchorId="4BD646D6" wp14:editId="6E1A579D">
+              <wp:anchor distT="0" distB="0" distL="114300" distR="114300" simplePos="0" relativeHeight="251666432" behindDoc="0" locked="0" layoutInCell="1" allowOverlap="1" wp14:anchorId="48F9246F" wp14:editId="18F7903E">
                 <wp:simplePos x="0" y="0"/>
                 <wp:positionH relativeFrom="rightMargin">
                   <wp:align>left</wp:align>
@@ -677,7 +681,7 @@
           </mc:Choice>
           <mc:Fallback>
             <w:pict>
-              <v:roundrect w14:anchorId="4BD646D6" id="Rectangle: Rounded Corners 11" o:spid="_x0000_s1028" style="position:absolute;margin-left:0;margin-top:56.45pt;width:46.95pt;height:45.55pt;z-index:251671552;visibility:visible;mso-wrap-style:square;mso-width-percent:0;mso-height-percent:0;mso-wrap-distance-left:9pt;mso-wrap-distance-top:0;mso-wrap-distance-right:9pt;mso-wrap-distance-bottom:0;mso-position-horizontal:left;mso-position-horizontal-relative:right-margin-area;mso-position-vertical:absolute;mso-position-vertical-relative:text;mso-width-percent:0;mso-height-percent:0;mso-width-relative:margin;mso-height-relative:margin;v-text-anchor:middle" arcsize="10923f" o:gfxdata="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" fillcolor="#4472c4 [3204]" strokecolor="#4472c4 [3204]" strokeweight="1pt">
+              <v:roundrect w14:anchorId="48F9246F" id="Rectangle: Rounded Corners 11" o:spid="_x0000_s1028" style="position:absolute;margin-left:0;margin-top:56.45pt;width:46.95pt;height:45.55pt;z-index:251666432;visibility:visible;mso-wrap-style:square;mso-width-percent:0;mso-height-percent:0;mso-wrap-distance-left:9pt;mso-wrap-distance-top:0;mso-wrap-distance-right:9pt;mso-wrap-distance-bottom:0;mso-position-horizontal:left;mso-position-horizontal-relative:right-margin-area;mso-position-vertical:absolute;mso-position-vertical-relative:text;mso-width-percent:0;mso-height-percent:0;mso-width-relative:margin;mso-height-relative:margin;v-text-anchor:middle" arcsize="10923f" o:gfxdata="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" fillcolor="#4472c4 [3204]" strokecolor="#4472c4 [3204]" strokeweight="1pt">
                 <v:stroke joinstyle="miter"/>
                 <v:textbox>
                   <w:txbxContent>
@@ -712,7 +716,7 @@
         <mc:AlternateContent>
           <mc:Choice Requires="wps">
             <w:drawing>
-              <wp:anchor distT="0" distB="0" distL="114300" distR="114300" simplePos="0" relativeHeight="251669504" behindDoc="0" locked="0" layoutInCell="1" allowOverlap="1" wp14:anchorId="42219C04" wp14:editId="6F2744A0">
+              <wp:anchor distT="0" distB="0" distL="114300" distR="114300" simplePos="0" relativeHeight="251665408" behindDoc="0" locked="0" layoutInCell="1" allowOverlap="1" wp14:anchorId="6C654CCC" wp14:editId="054029BF">
                 <wp:simplePos x="0" y="0"/>
                 <wp:positionH relativeFrom="column">
                   <wp:posOffset>4689612</wp:posOffset>
@@ -770,7 +774,7 @@
           </mc:Choice>
           <mc:Fallback>
             <w:pict>
-              <v:shape w14:anchorId="581AD9CB" id="Straight Arrow Connector 10" o:spid="_x0000_s1026" type="#_x0000_t32" style="position:absolute;margin-left:369.25pt;margin-top:90.15pt;width:107.15pt;height:66.95pt;flip:x;z-index:251669504;visibility:visible;mso-wrap-style:square;mso-width-percent:0;mso-height-percent:0;mso-wrap-distance-left:9pt;mso-wrap-distance-top:0;mso-wrap-distance-right:9pt;mso-wrap-distance-bottom:0;mso-position-horizontal:absolute;mso-position-horizontal-relative:text;mso-position-vertical:absolute;mso-position-vertical-relative:text;mso-width-percent:0;mso-height-percent:0;mso-width-relative:margin;mso-height-relative:margin" o:gfxdata="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" strokecolor="#4472c4 [3204]" strokeweight=".5pt">
+              <v:shape w14:anchorId="35978CCE" id="Straight Arrow Connector 10" o:spid="_x0000_s1026" type="#_x0000_t32" style="position:absolute;margin-left:369.25pt;margin-top:90.15pt;width:107.15pt;height:66.95pt;flip:x;z-index:251665408;visibility:visible;mso-wrap-style:square;mso-width-percent:0;mso-height-percent:0;mso-wrap-distance-left:9pt;mso-wrap-distance-top:0;mso-wrap-distance-right:9pt;mso-wrap-distance-bottom:0;mso-position-horizontal:absolute;mso-position-horizontal-relative:text;mso-position-vertical:absolute;mso-position-vertical-relative:text;mso-width-percent:0;mso-height-percent:0;mso-width-relative:margin;mso-height-relative:margin" o:gfxdata="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" strokecolor="#4472c4 [3204]" strokeweight=".5pt">
                 <v:stroke endarrow="block" joinstyle="miter"/>
               </v:shape>
             </w:pict>
@@ -784,7 +788,7 @@
         <mc:AlternateContent>
           <mc:Choice Requires="wps">
             <w:drawing>
-              <wp:anchor distT="0" distB="0" distL="114300" distR="114300" simplePos="0" relativeHeight="251667456" behindDoc="0" locked="0" layoutInCell="1" allowOverlap="1" wp14:anchorId="2180CD72" wp14:editId="63C62D39">
+              <wp:anchor distT="0" distB="0" distL="114300" distR="114300" simplePos="0" relativeHeight="251664384" behindDoc="0" locked="0" layoutInCell="1" allowOverlap="1" wp14:anchorId="098E2CC7" wp14:editId="2E587E19">
                 <wp:simplePos x="0" y="0"/>
                 <wp:positionH relativeFrom="column">
                   <wp:posOffset>4490829</wp:posOffset>
@@ -842,7 +846,7 @@
           </mc:Choice>
           <mc:Fallback>
             <w:pict>
-              <v:shape w14:anchorId="650BB7B3" id="Straight Arrow Connector 9" o:spid="_x0000_s1026" type="#_x0000_t32" style="position:absolute;margin-left:353.6pt;margin-top:19.3pt;width:122.85pt;height:53.35pt;flip:x y;z-index:251667456;visibility:visible;mso-wrap-style:square;mso-width-percent:0;mso-height-percent:0;mso-wrap-distance-left:9pt;mso-wrap-distance-top:0;mso-wrap-distance-right:9pt;mso-wrap-distance-bottom:0;mso-position-horizontal:absolute;mso-position-horizontal-relative:text;mso-position-vertical:absolute;mso-position-vertical-relative:text;mso-width-percent:0;mso-height-percent:0;mso-width-relative:margin;mso-height-relative:margin" o:gfxdata="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" strokecolor="#4472c4 [3204]" strokeweight=".5pt">
+              <v:shape w14:anchorId="5EB98BAB" id="Straight Arrow Connector 9" o:spid="_x0000_s1026" type="#_x0000_t32" style="position:absolute;margin-left:353.6pt;margin-top:19.3pt;width:122.85pt;height:53.35pt;flip:x y;z-index:251664384;visibility:visible;mso-wrap-style:square;mso-width-percent:0;mso-height-percent:0;mso-wrap-distance-left:9pt;mso-wrap-distance-top:0;mso-wrap-distance-right:9pt;mso-wrap-distance-bottom:0;mso-position-horizontal:absolute;mso-position-horizontal-relative:text;mso-position-vertical:absolute;mso-position-vertical-relative:text;mso-width-percent:0;mso-height-percent:0;mso-width-relative:margin;mso-height-relative:margin" o:gfxdata="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" strokecolor="#4472c4 [3204]" strokeweight=".5pt">
                 <v:stroke endarrow="block" joinstyle="miter"/>
               </v:shape>
             </w:pict>
@@ -856,7 +860,7 @@
         <mc:AlternateContent>
           <mc:Choice Requires="wps">
             <w:drawing>
-              <wp:anchor distT="0" distB="0" distL="114300" distR="114300" simplePos="0" relativeHeight="251663360" behindDoc="0" locked="0" layoutInCell="1" allowOverlap="1" wp14:anchorId="0367D43D" wp14:editId="3EAF1E47">
+              <wp:anchor distT="0" distB="0" distL="114300" distR="114300" simplePos="0" relativeHeight="251662336" behindDoc="0" locked="0" layoutInCell="1" allowOverlap="1" wp14:anchorId="13EA5A94" wp14:editId="20A19CE9">
                 <wp:simplePos x="0" y="0"/>
                 <wp:positionH relativeFrom="leftMargin">
                   <wp:align>right</wp:align>
@@ -960,7 +964,7 @@
           </mc:Choice>
           <mc:Fallback>
             <w:pict>
-              <v:roundrect w14:anchorId="0367D43D" id="Rectangle: Rounded Corners 7" o:spid="_x0000_s1029" style="position:absolute;margin-left:-1.75pt;margin-top:127.75pt;width:49.45pt;height:67.6pt;z-index:251663360;visibility:visible;mso-wrap-style:square;mso-width-percent:0;mso-height-percent:0;mso-wrap-distance-left:9pt;mso-wrap-distance-top:0;mso-wrap-distance-right:9pt;mso-wrap-distance-bottom:0;mso-position-horizontal:right;mso-position-horizontal-relative:left-margin-area;mso-position-vertical:absolute;mso-position-vertical-relative:text;mso-width-percent:0;mso-height-percent:0;mso-width-relative:margin;mso-height-relative:margin;v-text-anchor:middle" arcsize="10923f" o:gfxdata="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" fillcolor="#4472c4 [3204]" strokecolor="#4472c4 [3204]" strokeweight="1pt">
+              <v:roundrect w14:anchorId="13EA5A94" id="Rectangle: Rounded Corners 7" o:spid="_x0000_s1029" style="position:absolute;margin-left:-1.75pt;margin-top:127.75pt;width:49.45pt;height:67.6pt;z-index:251662336;visibility:visible;mso-wrap-style:square;mso-width-percent:0;mso-height-percent:0;mso-wrap-distance-left:9pt;mso-wrap-distance-top:0;mso-wrap-distance-right:9pt;mso-wrap-distance-bottom:0;mso-position-horizontal:right;mso-position-horizontal-relative:left-margin-area;mso-position-vertical:absolute;mso-position-vertical-relative:text;mso-width-percent:0;mso-height-percent:0;mso-width-relative:margin;mso-height-relative:margin;v-text-anchor:middle" arcsize="10923f" o:gfxdata="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" fillcolor="#4472c4 [3204]" strokecolor="#4472c4 [3204]" strokeweight="1pt">
                 <v:stroke joinstyle="miter"/>
                 <v:textbox>
                   <w:txbxContent>
@@ -1009,7 +1013,7 @@
         <mc:AlternateContent>
           <mc:Choice Requires="wps">
             <w:drawing>
-              <wp:anchor distT="0" distB="0" distL="114300" distR="114300" simplePos="0" relativeHeight="251662336" behindDoc="0" locked="0" layoutInCell="1" allowOverlap="1" wp14:anchorId="0030B46A" wp14:editId="583340D2">
+              <wp:anchor distT="0" distB="0" distL="114300" distR="114300" simplePos="0" relativeHeight="251661312" behindDoc="0" locked="0" layoutInCell="1" allowOverlap="1" wp14:anchorId="730D5282" wp14:editId="61234A73">
                 <wp:simplePos x="0" y="0"/>
                 <wp:positionH relativeFrom="column">
                   <wp:posOffset>-333956</wp:posOffset>
@@ -1067,7 +1071,7 @@
           </mc:Choice>
           <mc:Fallback>
             <w:pict>
-              <v:shape w14:anchorId="1DE1DB23" id="Straight Arrow Connector 6" o:spid="_x0000_s1026" type="#_x0000_t32" style="position:absolute;margin-left:-26.3pt;margin-top:167.8pt;width:36.9pt;height:64.6pt;z-index:251662336;visibility:visible;mso-wrap-style:square;mso-width-percent:0;mso-height-percent:0;mso-wrap-distance-left:9pt;mso-wrap-distance-top:0;mso-wrap-distance-right:9pt;mso-wrap-distance-bottom:0;mso-position-horizontal:absolute;mso-position-horizontal-relative:text;mso-position-vertical:absolute;mso-position-vertical-relative:text;mso-width-percent:0;mso-height-percent:0;mso-width-relative:margin;mso-height-relative:margin" o:gfxdata="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" strokecolor="#4472c4 [3204]" strokeweight=".5pt">
+              <v:shape w14:anchorId="24EDED0B" id="Straight Arrow Connector 6" o:spid="_x0000_s1026" type="#_x0000_t32" style="position:absolute;margin-left:-26.3pt;margin-top:167.8pt;width:36.9pt;height:64.6pt;z-index:251661312;visibility:visible;mso-wrap-style:square;mso-width-percent:0;mso-height-percent:0;mso-wrap-distance-left:9pt;mso-wrap-distance-top:0;mso-wrap-distance-right:9pt;mso-wrap-distance-bottom:0;mso-position-horizontal:absolute;mso-position-horizontal-relative:text;mso-position-vertical:absolute;mso-position-vertical-relative:text;mso-width-percent:0;mso-height-percent:0;mso-width-relative:margin;mso-height-relative:margin" o:gfxdata="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" strokecolor="#4472c4 [3204]" strokeweight=".5pt">
                 <v:stroke endarrow="block" joinstyle="miter"/>
               </v:shape>
             </w:pict>
@@ -1081,7 +1085,7 @@
         <mc:AlternateContent>
           <mc:Choice Requires="wps">
             <w:drawing>
-              <wp:anchor distT="0" distB="0" distL="114300" distR="114300" simplePos="0" relativeHeight="251659264" behindDoc="0" locked="0" layoutInCell="1" allowOverlap="1" wp14:anchorId="794D5108" wp14:editId="516CF9DE">
+              <wp:anchor distT="0" distB="0" distL="114300" distR="114300" simplePos="0" relativeHeight="251659264" behindDoc="0" locked="0" layoutInCell="1" allowOverlap="1" wp14:anchorId="21EBF61F" wp14:editId="744DBCA7">
                 <wp:simplePos x="0" y="0"/>
                 <wp:positionH relativeFrom="column">
                   <wp:posOffset>-349857</wp:posOffset>
@@ -1139,7 +1143,7 @@
           </mc:Choice>
           <mc:Fallback>
             <w:pict>
-              <v:shape w14:anchorId="4D313F25" id="Straight Arrow Connector 2" o:spid="_x0000_s1026" type="#_x0000_t32" style="position:absolute;margin-left:-27.55pt;margin-top:102.05pt;width:33.15pt;height:56.35pt;flip:y;z-index:251659264;visibility:visible;mso-wrap-style:square;mso-width-percent:0;mso-height-percent:0;mso-wrap-distance-left:9pt;mso-wrap-distance-top:0;mso-wrap-distance-right:9pt;mso-wrap-distance-bottom:0;mso-position-horizontal:absolute;mso-position-horizontal-relative:text;mso-position-vertical:absolute;mso-position-vertical-relative:text;mso-width-percent:0;mso-height-percent:0;mso-width-relative:margin;mso-height-relative:margin" o:gfxdata="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" strokecolor="#4472c4 [3204]" strokeweight=".5pt">
+              <v:shape w14:anchorId="3000B283" id="Straight Arrow Connector 2" o:spid="_x0000_s1026" type="#_x0000_t32" style="position:absolute;margin-left:-27.55pt;margin-top:102.05pt;width:33.15pt;height:56.35pt;flip:y;z-index:251659264;visibility:visible;mso-wrap-style:square;mso-width-percent:0;mso-height-percent:0;mso-wrap-distance-left:9pt;mso-wrap-distance-top:0;mso-wrap-distance-right:9pt;mso-wrap-distance-bottom:0;mso-position-horizontal:absolute;mso-position-horizontal-relative:text;mso-position-vertical:absolute;mso-position-vertical-relative:text;mso-width-percent:0;mso-height-percent:0;mso-width-relative:margin;mso-height-relative:margin" o:gfxdata="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" strokecolor="#4472c4 [3204]" strokeweight=".5pt">
                 <v:stroke endarrow="block" joinstyle="miter"/>
               </v:shape>
             </w:pict>
@@ -1151,10 +1155,10 @@
           <w:noProof/>
         </w:rPr>
         <w:drawing>
-          <wp:inline distT="0" distB="0" distL="0" distR="0" wp14:anchorId="1D127BAB" wp14:editId="7C5C8136">
+          <wp:inline distT="0" distB="0" distL="0" distR="0" wp14:anchorId="654B581D" wp14:editId="5177C7CD">
             <wp:extent cx="5943600" cy="3977640"/>
             <wp:effectExtent l="0" t="0" r="0" b="3810"/>
-            <wp:docPr id="1" name="Picture 1"/>
+            <wp:docPr id="1" name="Picture 1" descr="A screenshot of a computer&#10;&#10;Description automatically generated"/>
             <wp:cNvGraphicFramePr>
               <a:graphicFrameLocks xmlns:a="http://schemas.openxmlformats.org/drawingml/2006/main" noChangeAspect="1"/>
             </wp:cNvGraphicFramePr>
@@ -1162,7 +1166,7 @@
               <a:graphicData uri="http://schemas.openxmlformats.org/drawingml/2006/picture">
                 <pic:pic xmlns:pic="http://schemas.openxmlformats.org/drawingml/2006/picture">
                   <pic:nvPicPr>
-                    <pic:cNvPr id="1" name=""/>
+                    <pic:cNvPr id="1" name="Picture 1" descr="A screenshot of a computer&#10;&#10;Description automatically generated"/>
                     <pic:cNvPicPr/>
                   </pic:nvPicPr>
                   <pic:blipFill>
@@ -1195,7 +1199,7 @@
         <mc:AlternateContent>
           <mc:Choice Requires="wps">
             <w:drawing>
-              <wp:anchor distT="0" distB="0" distL="114300" distR="114300" simplePos="0" relativeHeight="251681792" behindDoc="0" locked="0" layoutInCell="1" allowOverlap="1" wp14:anchorId="0D8770EB" wp14:editId="79FC3049">
+              <wp:anchor distT="0" distB="0" distL="114300" distR="114300" simplePos="0" relativeHeight="251671552" behindDoc="0" locked="0" layoutInCell="1" allowOverlap="1" wp14:anchorId="50CC152E" wp14:editId="40556A0A">
                 <wp:simplePos x="0" y="0"/>
                 <wp:positionH relativeFrom="leftMargin">
                   <wp:posOffset>3873086</wp:posOffset>
@@ -1285,7 +1289,7 @@
           </mc:Choice>
           <mc:Fallback>
             <w:pict>
-              <v:roundrect w14:anchorId="0D8770EB" id="Rectangle: Rounded Corners 3" o:spid="_x0000_s1030" style="position:absolute;margin-left:304.95pt;margin-top:1.3pt;width:164.05pt;height:30.05pt;z-index:251681792;visibility:visible;mso-wrap-style:square;mso-width-percent:0;mso-height-percent:0;mso-wrap-distance-left:9pt;mso-wrap-distance-top:0;mso-wrap-distance-right:9pt;mso-wrap-distance-bottom:0;mso-position-horizontal:absolute;mso-position-horizontal-relative:left-margin-area;mso-position-vertical:absolute;mso-position-vertical-relative:text;mso-width-percent:0;mso-height-percent:0;mso-width-relative:margin;mso-height-relative:margin;v-text-anchor:middle" arcsize="10923f" o:gfxdata="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" fillcolor="#4472c4 [3204]" strokecolor="#4472c4 [3204]" strokeweight="1pt">
+              <v:roundrect w14:anchorId="50CC152E" id="Rectangle: Rounded Corners 3" o:spid="_x0000_s1030" style="position:absolute;margin-left:304.95pt;margin-top:1.3pt;width:164.05pt;height:30.05pt;z-index:251671552;visibility:visible;mso-wrap-style:square;mso-width-percent:0;mso-height-percent:0;mso-wrap-distance-left:9pt;mso-wrap-distance-top:0;mso-wrap-distance-right:9pt;mso-wrap-distance-bottom:0;mso-position-horizontal:absolute;mso-position-horizontal-relative:left-margin-area;mso-position-vertical:absolute;mso-position-vertical-relative:text;mso-width-percent:0;mso-height-percent:0;mso-width-relative:margin;mso-height-relative:margin;v-text-anchor:middle" arcsize="10923f" o:gfxdata="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" fillcolor="#4472c4 [3204]" strokecolor="#4472c4 [3204]" strokeweight="1pt">
                 <v:stroke joinstyle="miter"/>
                 <v:textbox>
                   <w:txbxContent>
@@ -1320,7 +1324,7 @@
         <mc:AlternateContent>
           <mc:Choice Requires="wps">
             <w:drawing>
-              <wp:anchor distT="0" distB="0" distL="114300" distR="114300" simplePos="0" relativeHeight="251677696" behindDoc="0" locked="0" layoutInCell="1" allowOverlap="1" wp14:anchorId="699D1697" wp14:editId="3E8E4B3D">
+              <wp:anchor distT="0" distB="0" distL="114300" distR="114300" simplePos="0" relativeHeight="251669504" behindDoc="0" locked="0" layoutInCell="1" allowOverlap="1" wp14:anchorId="27D1E3CA" wp14:editId="3A1C9446">
                 <wp:simplePos x="0" y="0"/>
                 <wp:positionH relativeFrom="leftMargin">
                   <wp:posOffset>1399430</wp:posOffset>
@@ -1385,14 +1389,7 @@
                                 <w:sz w:val="14"/>
                                 <w:szCs w:val="14"/>
                               </w:rPr>
-                              <w:t>Reset the configuration on destination environment</w:t>
-                            </w:r>
-                            <w:r>
-                              <w:rPr>
-                                <w:sz w:val="14"/>
-                                <w:szCs w:val="14"/>
-                              </w:rPr>
-                              <w:t>. To be used with extreme caution!</w:t>
+                              <w:t>Reset the configuration on destination environment. To be used with extreme caution!</w:t>
                             </w:r>
                           </w:p>
                         </w:txbxContent>
@@ -1417,7 +1414,7 @@
           </mc:Choice>
           <mc:Fallback>
             <w:pict>
-              <v:roundrect w14:anchorId="699D1697" id="Rectangle: Rounded Corners 17" o:spid="_x0000_s1031" style="position:absolute;margin-left:110.2pt;margin-top:.9pt;width:164.05pt;height:30.05pt;z-index:251677696;visibility:visible;mso-wrap-style:square;mso-width-percent:0;mso-height-percent:0;mso-wrap-distance-left:9pt;mso-wrap-distance-top:0;mso-wrap-distance-right:9pt;mso-wrap-distance-bottom:0;mso-position-horizontal:absolute;mso-position-horizontal-relative:left-margin-area;mso-position-vertical:absolute;mso-position-vertical-relative:text;mso-width-percent:0;mso-height-percent:0;mso-width-relative:margin;mso-height-relative:margin;v-text-anchor:middle" arcsize="10923f" o:gfxdata="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" fillcolor="#4472c4 [3204]" strokecolor="#4472c4 [3204]" strokeweight="1pt">
+              <v:roundrect w14:anchorId="27D1E3CA" id="Rectangle: Rounded Corners 17" o:spid="_x0000_s1031" style="position:absolute;margin-left:110.2pt;margin-top:.9pt;width:164.05pt;height:30.05pt;z-index:251669504;visibility:visible;mso-wrap-style:square;mso-width-percent:0;mso-height-percent:0;mso-wrap-distance-left:9pt;mso-wrap-distance-top:0;mso-wrap-distance-right:9pt;mso-wrap-distance-bottom:0;mso-position-horizontal:absolute;mso-position-horizontal-relative:left-margin-area;mso-position-vertical:absolute;mso-position-vertical-relative:text;mso-width-percent:0;mso-height-percent:0;mso-width-relative:margin;mso-height-relative:margin;v-text-anchor:middle" arcsize="10923f" o:gfxdata="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" fillcolor="#4472c4 [3204]" strokecolor="#4472c4 [3204]" strokeweight="1pt">
                 <v:stroke joinstyle="miter"/>
                 <v:textbox>
                   <w:txbxContent>
@@ -1434,14 +1431,7 @@
                           <w:sz w:val="14"/>
                           <w:szCs w:val="14"/>
                         </w:rPr>
-                        <w:t>Reset the configuration on destination environment</w:t>
-                      </w:r>
-                      <w:r>
-                        <w:rPr>
-                          <w:sz w:val="14"/>
-                          <w:szCs w:val="14"/>
-                        </w:rPr>
-                        <w:t>. To be used with extreme caution!</w:t>
+                        <w:t>Reset the configuration on destination environment. To be used with extreme caution!</w:t>
                       </w:r>
                     </w:p>
                   </w:txbxContent>
@@ -1456,54 +1446,53 @@
     <w:p/>
     <w:p>
       <w:r>
-        <w:t xml:space="preserve">Generally, you would run the export from already set up environment (usually Sandbox). </w:t>
-      </w:r>
-      <w:r>
-        <w:t xml:space="preserve">Export </w:t>
-      </w:r>
-      <w:r>
-        <w:t xml:space="preserve">option </w:t>
-      </w:r>
-      <w:r>
-        <w:t>produces XML files that keep all necessary information about</w:t>
-      </w:r>
-      <w:r>
-        <w:t xml:space="preserve"> exported</w:t>
-      </w:r>
-      <w:r>
-        <w:t xml:space="preserve"> objects in DAM. </w:t>
-      </w:r>
-      <w:r>
-        <w:t xml:space="preserve">When exporting, you can choose which objects need to be exported, and you can filter them as needed. Any search expression that works in DAM for particular object will also work in filter field next to object export checkbox. </w:t>
-      </w:r>
-      <w:r>
-        <w:t>All export XMLs are saved within a folder, which you will need to note down for import.</w:t>
-      </w:r>
-    </w:p>
-    <w:p>
-      <w:r>
-        <w:t xml:space="preserve">Once you run the export, you can </w:t>
-      </w:r>
-      <w:r>
-        <w:t>manipulate</w:t>
-      </w:r>
-      <w:r>
-        <w:t xml:space="preserve"> exported documents as you need before you run the import using those files (example: you export all field definitions from Sandbox, but only need to import </w:t>
+        <w:t xml:space="preserve">Generally, you would run the export from </w:t>
+      </w:r>
+      <w:proofErr w:type="gramStart"/>
+      <w:r>
+        <w:t>already</w:t>
+      </w:r>
+      <w:proofErr w:type="gramEnd"/>
+      <w:r>
+        <w:t xml:space="preserve"> set up environment (usually Sandbox). Export option produces XML files that keep all necessary information about exported objects in DAM. When exporting, you can choose which objects need to be exported, and you can filter them as needed. Any search expression that works in DAM for </w:t>
+      </w:r>
+      <w:proofErr w:type="gramStart"/>
+      <w:r>
+        <w:t>particular object</w:t>
+      </w:r>
+      <w:proofErr w:type="gramEnd"/>
+      <w:r>
+        <w:t xml:space="preserve"> will also work in </w:t>
+      </w:r>
+      <w:proofErr w:type="gramStart"/>
+      <w:r>
+        <w:t>filter</w:t>
+      </w:r>
+      <w:proofErr w:type="gramEnd"/>
+      <w:r>
+        <w:t xml:space="preserve"> field next to object export checkbox. All export XMLs are saved within a folder, which you will need to note down for import.</w:t>
+      </w:r>
+    </w:p>
+    <w:p>
+      <w:r>
+        <w:t xml:space="preserve">Once you run the export, you can manipulate exported documents as you need before you run the import using those files (example: you export all field definitions from Sandbox, but only need to import </w:t>
       </w:r>
       <w:r>
         <w:lastRenderedPageBreak/>
-        <w:t>a couple. You would remove nodes from XML that are unnecessary before running the import). Import option in tool requires you to provide a path to folder where exported XMLs live</w:t>
-      </w:r>
-      <w:r>
-        <w:t xml:space="preserve">. The importer will then use XML files from that folder for import. Note: if your import folder contains files for objects that you have not selected for import, those would be ignored. </w:t>
-      </w:r>
-      <w:r>
-        <w:t xml:space="preserve"> </w:t>
-      </w:r>
-    </w:p>
-    <w:p>
-      <w:r>
-        <w:t>For running the tool, you will need following input information for source and/or destination:</w:t>
+        <w:t xml:space="preserve">a couple. You would remove nodes from XML that are unnecessary before running the import). Import option in tool requires you to provide a path to folder where exported XMLs live. The importer will then use XML files from that folder for import. Note: if your import folder contains files for objects that you have not selected for import, those would be ignored.  </w:t>
+      </w:r>
+    </w:p>
+    <w:p>
+      <w:r>
+        <w:t xml:space="preserve">For running the tool, you will need </w:t>
+      </w:r>
+      <w:proofErr w:type="gramStart"/>
+      <w:r>
+        <w:t>following</w:t>
+      </w:r>
+      <w:proofErr w:type="gramEnd"/>
+      <w:r>
+        <w:t xml:space="preserve"> input information for source and/or destination:</w:t>
       </w:r>
     </w:p>
     <w:p>
@@ -1593,16 +1582,42 @@
       </w:r>
     </w:p>
     <w:p>
-      <w:r>
-        <w:t>Tool will show you progress via progress bar and logs. Logs can be saved in a text file using “Save Log To File”.</w:t>
-      </w:r>
-    </w:p>
-    <w:p>
-      <w:r>
-        <w:t xml:space="preserve">To help you with providing environment details, the tool offers option to save (locally) all provide environment details and use them at a later time. </w:t>
-      </w:r>
-      <w:r>
-        <w:t>For this purpose, tool will create “Connection Details.xml” in the deploy directory as you start saving your environment details, so do not remove this file if you want to be able to reuse authentication details in the future.</w:t>
+      <w:proofErr w:type="gramStart"/>
+      <w:r>
+        <w:t>Tool</w:t>
+      </w:r>
+      <w:proofErr w:type="gramEnd"/>
+      <w:r>
+        <w:t xml:space="preserve"> will show you progress via progress bar and logs. Logs can be saved in a text file using “Save Log </w:t>
+      </w:r>
+      <w:proofErr w:type="gramStart"/>
+      <w:r>
+        <w:t>To</w:t>
+      </w:r>
+      <w:proofErr w:type="gramEnd"/>
+      <w:r>
+        <w:t xml:space="preserve"> File”.</w:t>
+      </w:r>
+    </w:p>
+    <w:p>
+      <w:r>
+        <w:t xml:space="preserve">To help you with providing </w:t>
+      </w:r>
+      <w:proofErr w:type="gramStart"/>
+      <w:r>
+        <w:t>environment</w:t>
+      </w:r>
+      <w:proofErr w:type="gramEnd"/>
+      <w:r>
+        <w:t xml:space="preserve"> details, the tool offers option to save (locally) all provide environment details and use them </w:t>
+      </w:r>
+      <w:proofErr w:type="gramStart"/>
+      <w:r>
+        <w:t>at a later time</w:t>
+      </w:r>
+      <w:proofErr w:type="gramEnd"/>
+      <w:r>
+        <w:t>. For this purpose, tool will create “Connection Details.xml” in the deploy directory as you start saving your environment details, so do not remove this file if you want to be able to reuse authentication details in the future.</w:t>
       </w:r>
     </w:p>
     <w:p>
@@ -1625,10 +1640,7 @@
         <w:pStyle w:val="Heading1"/>
       </w:pPr>
       <w:r>
-        <w:t>F</w:t>
-      </w:r>
-      <w:r>
-        <w:t>ield groups</w:t>
+        <w:t>Field groups</w:t>
       </w:r>
     </w:p>
     <w:p>
@@ -1638,10 +1650,7 @@
     </w:p>
     <w:p>
       <w:r>
-        <w:t>F</w:t>
-      </w:r>
-      <w:r>
-        <w:t xml:space="preserve">ield group members are imported through field import, </w:t>
+        <w:t xml:space="preserve">Field group members are imported through field import, </w:t>
       </w:r>
       <w:r>
         <w:rPr>
@@ -1680,30 +1689,20 @@
       </w:pPr>
       <w:r>
         <w:lastRenderedPageBreak/>
-        <w:t>F</w:t>
-      </w:r>
-      <w:r>
-        <w:t xml:space="preserve">ield </w:t>
-      </w:r>
-      <w:r>
-        <w:t>definitions</w:t>
-      </w:r>
-      <w:r>
-        <w:t xml:space="preserve"> </w:t>
-      </w:r>
-    </w:p>
-    <w:p>
-      <w:r>
-        <w:t xml:space="preserve">Mover </w:t>
-      </w:r>
-      <w:r>
-        <w:t xml:space="preserve">copies almost all config for any type of field </w:t>
-      </w:r>
-      <w:r>
-        <w:t>definitions</w:t>
-      </w:r>
-      <w:r>
-        <w:t>, with following exceptions:</w:t>
+        <w:t xml:space="preserve">Field definitions </w:t>
+      </w:r>
+    </w:p>
+    <w:p>
+      <w:r>
+        <w:t xml:space="preserve">Mover copies almost all config for any type of field definitions, with </w:t>
+      </w:r>
+      <w:proofErr w:type="gramStart"/>
+      <w:r>
+        <w:t>following</w:t>
+      </w:r>
+      <w:proofErr w:type="gramEnd"/>
+      <w:r>
+        <w:t xml:space="preserve"> exceptions:</w:t>
       </w:r>
     </w:p>
     <w:p>
@@ -1715,19 +1714,7 @@
         </w:numPr>
       </w:pPr>
       <w:r>
-        <w:t xml:space="preserve">not all labels in all OOTB available languages are exported - they are not provided in JSON for field </w:t>
-      </w:r>
-      <w:r>
-        <w:t>definitions</w:t>
-      </w:r>
-      <w:r>
-        <w:t>, only label in English is provided - NEED TO TEST IT</w:t>
-      </w:r>
-      <w:r>
-        <w:t xml:space="preserve"> IN AN ENVIRONMENT</w:t>
-      </w:r>
-      <w:r>
-        <w:t xml:space="preserve"> WITH ENABLED LANGUAGES</w:t>
+        <w:t>not all labels in all OOTB available languages are exported - they are not provided in JSON for field definitions, only label in English is provided - NEED TO TEST IT IN AN ENVIRONMENT WITH ENABLED LANGUAGES</w:t>
       </w:r>
     </w:p>
     <w:p>
@@ -1739,25 +1726,15 @@
         </w:numPr>
       </w:pPr>
       <w:r>
-        <w:t>enabled languages</w:t>
-      </w:r>
-      <w:r>
-        <w:t xml:space="preserve"> moving</w:t>
-      </w:r>
-      <w:r>
-        <w:t xml:space="preserve"> </w:t>
-      </w:r>
-      <w:r>
-        <w:t>built</w:t>
-      </w:r>
-      <w:r>
-        <w:t xml:space="preserve"> in</w:t>
-      </w:r>
-      <w:r>
-        <w:t>to the tool,</w:t>
-      </w:r>
-      <w:r>
-        <w:t xml:space="preserve"> but NOT TESTED</w:t>
+        <w:t xml:space="preserve">enabled languages </w:t>
+      </w:r>
+      <w:proofErr w:type="gramStart"/>
+      <w:r>
+        <w:t>moving</w:t>
+      </w:r>
+      <w:proofErr w:type="gramEnd"/>
+      <w:r>
+        <w:t xml:space="preserve"> built into the tool, but NOT TESTED</w:t>
       </w:r>
       <w:r>
         <w:tab/>
@@ -1772,10 +1749,7 @@
         </w:numPr>
       </w:pPr>
       <w:r>
-        <w:t>for record link fields, doesn't support 'Allow searching on nested properties and fields' since JSON doesn't support items</w:t>
-      </w:r>
-      <w:r>
-        <w:t>.</w:t>
+        <w:t>for record link fields, doesn't support 'Allow searching on nested properties and fields' since JSON doesn't support items.</w:t>
       </w:r>
     </w:p>
     <w:p>
@@ -1787,10 +1761,7 @@
         </w:numPr>
       </w:pPr>
       <w:r>
-        <w:t>for classifications list fields, it's not possible to change parameter "Link records to the selected classifications" so the tool will not attempt it</w:t>
-      </w:r>
-      <w:r>
-        <w:t xml:space="preserve"> if you’re running the tool to update field definition. </w:t>
+        <w:t xml:space="preserve">for classifications list fields, it's not possible to change parameter "Link records to the selected classifications" so the tool will not attempt it if you’re running the tool to update field definition. </w:t>
       </w:r>
     </w:p>
     <w:p>
@@ -1804,17 +1775,13 @@
       <w:r>
         <w:t xml:space="preserve">tested field types: Classification List, Text, Multiline text, Numeric, Date, </w:t>
       </w:r>
-      <w:r>
-        <w:t xml:space="preserve">DateTime, </w:t>
-      </w:r>
-      <w:r>
-        <w:t>Option List, Text List</w:t>
-      </w:r>
-      <w:r>
-        <w:t>, User List</w:t>
-      </w:r>
-      <w:r>
-        <w:t>, HTML and Hyperlink</w:t>
+      <w:proofErr w:type="spellStart"/>
+      <w:r>
+        <w:t>DateTime</w:t>
+      </w:r>
+      <w:proofErr w:type="spellEnd"/>
+      <w:r>
+        <w:t>, Option List, Text List, User List, HTML and Hyperlink</w:t>
       </w:r>
     </w:p>
     <w:p>
@@ -1826,10 +1793,7 @@
         </w:numPr>
       </w:pPr>
       <w:r>
-        <w:t>NOT TESTED field types: Duration, Language List, User Group list, Record List, Record Link, Time</w:t>
-      </w:r>
-      <w:r>
-        <w:t xml:space="preserve"> – these are all implemented to cover import/export of all custom field parameters, but I haven’t had a chance to test.</w:t>
+        <w:t>NOT TESTED field types: Duration, Language List, User Group list, Record List, Record Link, Time – these are all implemented to cover import/export of all custom field parameters, but I haven’t had a chance to test.</w:t>
       </w:r>
     </w:p>
     <w:p>
@@ -1841,10 +1805,7 @@
         </w:numPr>
       </w:pPr>
       <w:r>
-        <w:t>for OOTB fields (like smart tags), updating is not supported, you will see an error log for these</w:t>
-      </w:r>
-      <w:r>
-        <w:t>.</w:t>
+        <w:t>for OOTB fields (like smart tags), updating is not supported, you will see an error log for these.</w:t>
       </w:r>
     </w:p>
     <w:p>
@@ -1856,22 +1817,15 @@
         </w:numPr>
       </w:pPr>
       <w:r>
-        <w:t>Watch for errors and warning within logs, warning messages might pop up to let you know certain piece of configuration wasn’t moved because of dependency missing (examples: if you’re moving classification list field but there’s no appropriate root classification on destination environment, the root classification would be set by default</w:t>
-      </w:r>
-      <w:r>
-        <w:t xml:space="preserve"> to top level</w:t>
-      </w:r>
-      <w:r>
-        <w:t xml:space="preserve">, and you’ll get a warning from tool. Also, if you’re trying to copy a label in a language that doesn’t exist on destination, the move of field definition will proceed but will warn you that a label in an inexistent language was not set.) </w:t>
-      </w:r>
-      <w:r>
-        <w:t>These kinds of warnings/missing of dependencies are considered non-critical for copying the configuration over, therefore the tool will create an object on destination. If you provide that dependency and run the tool again, the definition will be updated as expected. However, the tool won’t create a field definition without a critical piece of configuration that would then require you to delete the definition and recreate it (example: classification list field won’t be created without properly checking the box “Link records to the selected classifications”</w:t>
-      </w:r>
-      <w:r>
-        <w:t xml:space="preserve"> if it was checked on source environment</w:t>
-      </w:r>
-      <w:r>
-        <w:t>).</w:t>
+        <w:t xml:space="preserve">Watch for errors and warning within logs, warning messages might pop up to let you know certain </w:t>
+      </w:r>
+      <w:proofErr w:type="gramStart"/>
+      <w:r>
+        <w:t>piece</w:t>
+      </w:r>
+      <w:proofErr w:type="gramEnd"/>
+      <w:r>
+        <w:t xml:space="preserve"> of configuration wasn’t moved because of dependency missing (examples: if you’re moving classification list field but there’s no appropriate root classification on destination environment, the root classification would be set by default to top level, and you’ll get a warning from tool. Also, if you’re trying to copy a label in a language that doesn’t exist on destination, the move of field definition will proceed but will warn you that a label in an inexistent language was not set.) These kinds of warnings/missing of dependencies are considered non-critical for copying the configuration over, therefore the tool will create an object on destination. If you provide that dependency and run the tool again, the definition will be updated as expected. However, the tool won’t create a field definition without a critical piece of configuration that would then require you to delete the definition and recreate it (example: classification list field won’t be created without properly checking the box “Link records to the selected classifications” if it was checked on source environment).</w:t>
       </w:r>
     </w:p>
     <w:p>
@@ -1879,15 +1833,20 @@
         <w:pStyle w:val="Heading1"/>
       </w:pPr>
       <w:r>
-        <w:t>C</w:t>
-      </w:r>
-      <w:r>
-        <w:t>lassifications</w:t>
-      </w:r>
-    </w:p>
-    <w:p>
-      <w:r>
-        <w:t xml:space="preserve">Tool copies all classification configuration except for images – adding image via REST API to classification is not supported. In order for fields/field groups to be registered and appropriate values to be filled in on classifications, those objects need to exist on destination, otherwise tool will report warning and skip this part of configuration for classification. </w:t>
+        <w:t>Classifications</w:t>
+      </w:r>
+    </w:p>
+    <w:p>
+      <w:r>
+        <w:t xml:space="preserve">Tool copies all classification configuration except for images – adding image via REST API to classification is not supported. </w:t>
+      </w:r>
+      <w:proofErr w:type="gramStart"/>
+      <w:r>
+        <w:t>In order for</w:t>
+      </w:r>
+      <w:proofErr w:type="gramEnd"/>
+      <w:r>
+        <w:t xml:space="preserve"> fields/field groups to be registered and appropriate values to be filled in on classifications, those objects need to exist on destination, otherwise tool will report warning and skip this part of configuration for classification. </w:t>
       </w:r>
     </w:p>
     <w:p>
@@ -1895,15 +1854,58 @@
         <w:pStyle w:val="Heading1"/>
       </w:pPr>
       <w:r>
+        <w:t>Content Types</w:t>
+      </w:r>
+    </w:p>
+    <w:p>
+      <w:r>
+        <w:t xml:space="preserve">Tool copies all content </w:t>
+      </w:r>
+      <w:proofErr w:type="gramStart"/>
+      <w:r>
+        <w:t>types</w:t>
+      </w:r>
+      <w:proofErr w:type="gramEnd"/>
+      <w:r>
+        <w:t xml:space="preserve"> configuration to destination environment, it can be used to create or update Content Types based on setup/export in source environment. The only known issue is when trying to remove inherited field definitions from a Content Type while updating a Content Type. The tool will throw </w:t>
+      </w:r>
+      <w:proofErr w:type="gramStart"/>
+      <w:r>
+        <w:t>and</w:t>
+      </w:r>
+      <w:proofErr w:type="gramEnd"/>
+      <w:r>
+        <w:t xml:space="preserve"> exception in this </w:t>
+      </w:r>
+      <w:proofErr w:type="gramStart"/>
+      <w:r>
+        <w:t>particular case</w:t>
+      </w:r>
+      <w:proofErr w:type="gramEnd"/>
+      <w:r>
+        <w:t xml:space="preserve">. </w:t>
+      </w:r>
+    </w:p>
+    <w:p>
+      <w:pPr>
+        <w:pStyle w:val="Heading1"/>
+      </w:pPr>
+      <w:r>
+        <w:lastRenderedPageBreak/>
         <w:t>File Types</w:t>
       </w:r>
     </w:p>
     <w:p>
       <w:r>
-        <w:t xml:space="preserve">Tool copies all file types configuration including registered field group, fields and tag. </w:t>
-      </w:r>
-      <w:r>
-        <w:t>The order of Cataloging action and Media Engines is being copied from source environment.</w:t>
+        <w:t xml:space="preserve">Tool copies all file </w:t>
+      </w:r>
+      <w:proofErr w:type="gramStart"/>
+      <w:r>
+        <w:t>types</w:t>
+      </w:r>
+      <w:proofErr w:type="gramEnd"/>
+      <w:r>
+        <w:t xml:space="preserve"> configuration including registered field group, fields and tag. The order of Cataloging action and Media Engines is being copied from source environment.</w:t>
       </w:r>
     </w:p>
     <w:p>
@@ -1911,13 +1913,20 @@
         <w:pStyle w:val="Heading1"/>
       </w:pPr>
       <w:r>
-        <w:lastRenderedPageBreak/>
         <w:t>Setting Categories</w:t>
       </w:r>
     </w:p>
     <w:p>
       <w:r>
-        <w:t>Mover copies setting categories only, using category name as identifier. If setting category exists at destination (with same name) mover will skip it. Intended for custom setting categories.</w:t>
+        <w:t xml:space="preserve">Mover copies setting categories only, using category </w:t>
+      </w:r>
+      <w:proofErr w:type="gramStart"/>
+      <w:r>
+        <w:t>name</w:t>
+      </w:r>
+      <w:proofErr w:type="gramEnd"/>
+      <w:r>
+        <w:t xml:space="preserve"> as identifier. If setting category exists at destination (with same name) mover will skip it. Intended for custom setting categories.</w:t>
       </w:r>
     </w:p>
     <w:p>
@@ -1930,7 +1939,15 @@
     </w:p>
     <w:p>
       <w:r>
-        <w:t xml:space="preserve">The tools is able to export and import all types of setting definitions with their default values. </w:t>
+        <w:t xml:space="preserve">The tools </w:t>
+      </w:r>
+      <w:proofErr w:type="gramStart"/>
+      <w:r>
+        <w:t>is</w:t>
+      </w:r>
+      <w:proofErr w:type="gramEnd"/>
+      <w:r>
+        <w:t xml:space="preserve"> able to export and import all types of setting definitions with their default values. </w:t>
       </w:r>
     </w:p>
     <w:p>
@@ -1973,15 +1990,17 @@
         <w:pStyle w:val="Heading1"/>
       </w:pPr>
       <w:r>
-        <w:t>Setting</w:t>
-      </w:r>
-      <w:r>
-        <w:t xml:space="preserve"> Values</w:t>
-      </w:r>
-    </w:p>
-    <w:p>
-      <w:r>
-        <w:t xml:space="preserve">In order to export settings, you will need to click on selection button next to settings export checkbox, select the settings you’re interested in exported, as well as user groups if setting is changed on user group level. </w:t>
+        <w:t>Setting Values</w:t>
+      </w:r>
+    </w:p>
+    <w:p>
+      <w:proofErr w:type="gramStart"/>
+      <w:r>
+        <w:t>In order to</w:t>
+      </w:r>
+      <w:proofErr w:type="gramEnd"/>
+      <w:r>
+        <w:t xml:space="preserve"> export settings, you will need to click on selection button next to settings export checkbox, select the settings you’re interested in exported, as well as user groups if setting is changed on user group level. </w:t>
       </w:r>
     </w:p>
     <w:p>
@@ -2010,7 +2029,15 @@
         </w:numPr>
       </w:pPr>
       <w:r>
-        <w:t>All settings you select for export will be exported from system level, then selected user groups will be checked to see if any of those settings have values on user group level. Is user group level value doesn’t exist, then only system level setting will be exported.</w:t>
+        <w:t xml:space="preserve">All settings you select for export will be exported from system level, then selected user groups will be checked to see if any of those settings have values on user group level. Is user group level value doesn’t exist, then only </w:t>
+      </w:r>
+      <w:proofErr w:type="gramStart"/>
+      <w:r>
+        <w:t>system</w:t>
+      </w:r>
+      <w:proofErr w:type="gramEnd"/>
+      <w:r>
+        <w:t xml:space="preserve"> level setting will be exported.</w:t>
       </w:r>
     </w:p>
     <w:p>
@@ -2028,16 +2055,20 @@
     </w:p>
     <w:p>
       <w:r>
-        <w:t xml:space="preserve">Tool can export and import Rule configuration. However, this feature has not been fully tested, in particular with regards to condition “Currently logged on user”, as well as modifying existing rules, so use with caution. </w:t>
-      </w:r>
-      <w:r>
-        <w:t xml:space="preserve">Editing existing rules via the tool is not supported, so can be used only for initial creation of rules. </w:t>
-      </w:r>
-      <w:r>
-        <w:t>Worst case</w:t>
-      </w:r>
-      <w:r>
-        <w:t xml:space="preserve"> scenario – your rule won’t be moved </w:t>
+        <w:t xml:space="preserve">Tool can export and import Rule configuration. There might be some types of rules (some rule conditions/actions) that the tool does not work well with, but in those </w:t>
+      </w:r>
+      <w:proofErr w:type="gramStart"/>
+      <w:r>
+        <w:t>cases</w:t>
+      </w:r>
+      <w:proofErr w:type="gramEnd"/>
+      <w:r>
+        <w:t xml:space="preserve"> it would simply not copy the rule. </w:t>
+      </w:r>
+    </w:p>
+    <w:p>
+      <w:r>
+        <w:t xml:space="preserve">Editing existing rules via the tool is not supported, so can be used only for initial creation of rules. Worst case scenario – your rule won’t be moved </w:t>
       </w:r>
       <w:r>
         <w:rPr>
@@ -2072,10 +2103,15 @@
     <w:p/>
     <w:p>
       <w:r>
-        <w:t xml:space="preserve">This tool caches DAM objects in order to work out dependencies between them. </w:t>
-      </w:r>
-      <w:r>
-        <w:t xml:space="preserve">It is best if all DAM objects are imported one by one, restarting the tool in-between imports. </w:t>
+        <w:t xml:space="preserve">This tool caches DAM objects </w:t>
+      </w:r>
+      <w:proofErr w:type="gramStart"/>
+      <w:r>
+        <w:t>in order to</w:t>
+      </w:r>
+      <w:proofErr w:type="gramEnd"/>
+      <w:r>
+        <w:t xml:space="preserve"> work out dependencies between them. It is best if all DAM objects are imported one by one, restarting the tool in-between imports. </w:t>
       </w:r>
     </w:p>
     <w:p>
@@ -2086,7 +2122,28 @@
           <w:i/>
           <w:iCs/>
         </w:rPr>
-        <w:t>Import items in following order to avoid having difficulties with dependencies</w:t>
+        <w:lastRenderedPageBreak/>
+        <w:t xml:space="preserve">Import items in </w:t>
+      </w:r>
+      <w:proofErr w:type="gramStart"/>
+      <w:r>
+        <w:rPr>
+          <w:b/>
+          <w:bCs/>
+          <w:i/>
+          <w:iCs/>
+        </w:rPr>
+        <w:t>following</w:t>
+      </w:r>
+      <w:proofErr w:type="gramEnd"/>
+      <w:r>
+        <w:rPr>
+          <w:b/>
+          <w:bCs/>
+          <w:i/>
+          <w:iCs/>
+        </w:rPr>
+        <w:t xml:space="preserve"> order to avoid having difficulties with dependencies</w:t>
       </w:r>
       <w:r>
         <w:t>:</w:t>
@@ -2113,19 +2170,7 @@
         </w:numPr>
       </w:pPr>
       <w:r>
-        <w:t>Classifications – the tool will not fail if field definitions are missing, it will just ignore missing fields to register</w:t>
-      </w:r>
-      <w:r>
-        <w:t xml:space="preserve"> and issue a warning</w:t>
-      </w:r>
-      <w:r>
-        <w:t xml:space="preserve">; we will need classifications created </w:t>
-      </w:r>
-      <w:r>
-        <w:t xml:space="preserve">first </w:t>
-      </w:r>
-      <w:r>
-        <w:t xml:space="preserve">for Classification List field definitions to be added </w:t>
+        <w:t xml:space="preserve">Classifications – the tool will not fail if field definitions are missing, it will just ignore missing fields to register and issue a warning; we will need classifications created first for Classification List field definitions to be added </w:t>
       </w:r>
     </w:p>
     <w:p>
@@ -2137,41 +2182,15 @@
         </w:numPr>
       </w:pPr>
       <w:r>
-        <w:lastRenderedPageBreak/>
-        <w:t>Field definitions</w:t>
-      </w:r>
-      <w:r>
-        <w:t xml:space="preserve"> – tool will </w:t>
-      </w:r>
-      <w:r>
-        <w:t xml:space="preserve">kick off </w:t>
-      </w:r>
-      <w:r>
-        <w:t>rebuild</w:t>
-      </w:r>
-      <w:r>
-        <w:t>ing of search</w:t>
-      </w:r>
-      <w:r>
-        <w:t xml:space="preserve"> indexes once all field definitions are created.</w:t>
-      </w:r>
-      <w:r>
-        <w:t xml:space="preserve"> However</w:t>
-      </w:r>
-      <w:r>
-        <w:t>,</w:t>
-      </w:r>
-      <w:r>
-        <w:t xml:space="preserve"> you will have to monitor when building of indexes is done in order to proceed with importing other items. </w:t>
-      </w:r>
-      <w:r>
-        <w:t xml:space="preserve">After rebuilding of indexes </w:t>
-      </w:r>
-      <w:r>
-        <w:t>is</w:t>
-      </w:r>
-      <w:r>
-        <w:t xml:space="preserve"> done, restart the tool so that caches can be rebuilt for dependencies. </w:t>
+        <w:t xml:space="preserve">Field definitions – tool will kick off rebuilding of search indexes once all field definitions are created. However, you will have to monitor when building of indexes is done </w:t>
+      </w:r>
+      <w:proofErr w:type="gramStart"/>
+      <w:r>
+        <w:t>in order to</w:t>
+      </w:r>
+      <w:proofErr w:type="gramEnd"/>
+      <w:r>
+        <w:t xml:space="preserve"> proceed with importing other items. After rebuilding of indexes is done, restart the tool so that caches can be rebuilt for dependencies. </w:t>
       </w:r>
     </w:p>
     <w:p>
@@ -2183,19 +2202,7 @@
         </w:numPr>
       </w:pPr>
       <w:r>
-        <w:t>Classifications reingestion to register field definitions and fill all field values on classifications. Note that you don’t have</w:t>
-      </w:r>
-      <w:r>
-        <w:t xml:space="preserve"> to</w:t>
-      </w:r>
-      <w:r>
-        <w:t xml:space="preserve"> re</w:t>
-      </w:r>
-      <w:r>
-        <w:t>-</w:t>
-      </w:r>
-      <w:r>
-        <w:t>ingest all classifications but only the ones that:</w:t>
+        <w:t>Classifications reingestion to register field definitions and fill all field values on classifications. Note that you don’t have to re-ingest all classifications but only the ones that:</w:t>
       </w:r>
     </w:p>
     <w:p>
@@ -2243,10 +2250,7 @@
         </w:numPr>
       </w:pPr>
       <w:r>
-        <w:t>File Types – after field groups and fields have been imported, index has been rebuilt and tool restarted</w:t>
-      </w:r>
-      <w:r>
-        <w:t xml:space="preserve">, assuming there are any fields in File scope. Otherwise, there is no dependency for importing upon field definitions. </w:t>
+        <w:t xml:space="preserve">Content Types – restart the tool before importing Content Types, and after metadata and classifications have been imported. </w:t>
       </w:r>
     </w:p>
     <w:p>
@@ -2258,7 +2262,7 @@
         </w:numPr>
       </w:pPr>
       <w:r>
-        <w:t>Custom Setting Categories need to be imported prior to importing custom Setting Definitions that belong to those categories.</w:t>
+        <w:t xml:space="preserve">File Types – after field groups and fields have been imported, index has been rebuilt and tool restarted, assuming there are any fields in File scope. Otherwise, there is no dependency for importing upon field definitions. </w:t>
       </w:r>
     </w:p>
     <w:p>
@@ -2270,7 +2274,7 @@
         </w:numPr>
       </w:pPr>
       <w:r>
-        <w:t>Custom Setting Definitions need to be imported before importing Setting values.</w:t>
+        <w:t>Custom Setting Categories need to be imported prior to importing custom Setting Definitions that belong to those categories.</w:t>
       </w:r>
     </w:p>
     <w:p>
@@ -2282,13 +2286,7 @@
         </w:numPr>
       </w:pPr>
       <w:r>
-        <w:t>Settings</w:t>
-      </w:r>
-      <w:r>
-        <w:t xml:space="preserve"> values to be imported only if setting definitions are copied.</w:t>
-      </w:r>
-      <w:r>
-        <w:t xml:space="preserve"> Please know that for certain settings (.registeredFacets, .assetStudioRegisteredSpaces)  setting values that are copied refer to environment specific object identifiers (field definition GUIDs or classification GUIDs). So after the import is finished please go to the setup of spaces for Asset Studio under Quick Start Guides and/or setup for facets and correct the identifiers (provide adequate field definitions and/or classifications for facets and spaces).</w:t>
+        <w:t>Custom Setting Definitions need to be imported before importing Setting values.</w:t>
       </w:r>
     </w:p>
     <w:p>
@@ -2300,33 +2298,51 @@
         </w:numPr>
       </w:pPr>
       <w:r>
-        <w:t>This tool uses extensive caching of DAM objects (field groups, field definitions, classifications etc.) to optimize running time. With that in mind it is recommended to run imports of individual objects separately</w:t>
-      </w:r>
-      <w:r>
-        <w:t xml:space="preserve"> especially for dependent objects </w:t>
-      </w:r>
-      <w:r>
-        <w:t xml:space="preserve">– meaning select for example only </w:t>
-      </w:r>
-      <w:r>
-        <w:t xml:space="preserve">classifications </w:t>
-      </w:r>
-      <w:r>
-        <w:t xml:space="preserve">to be imported, once that’s finished </w:t>
-      </w:r>
-      <w:r>
-        <w:t xml:space="preserve">restart the tool and run </w:t>
-      </w:r>
-      <w:r>
-        <w:t>field definitions</w:t>
-      </w:r>
-      <w:r>
-        <w:t xml:space="preserve"> import etc.</w:t>
-      </w:r>
-      <w:r>
-        <w:t xml:space="preserve"> </w:t>
-      </w:r>
-    </w:p>
+        <w:t xml:space="preserve">Settings values to be imported only if setting definitions are copied. Please know that for certain settings </w:t>
+      </w:r>
+      <w:proofErr w:type="gramStart"/>
+      <w:r>
+        <w:t>(.</w:t>
+      </w:r>
+      <w:proofErr w:type="spellStart"/>
+      <w:r>
+        <w:t>registeredFacets</w:t>
+      </w:r>
+      <w:proofErr w:type="spellEnd"/>
+      <w:proofErr w:type="gramEnd"/>
+      <w:r>
+        <w:t>, .</w:t>
+      </w:r>
+      <w:proofErr w:type="spellStart"/>
+      <w:r>
+        <w:t>assetStudioRegisteredSpaces</w:t>
+      </w:r>
+      <w:proofErr w:type="spellEnd"/>
+      <w:r>
+        <w:t xml:space="preserve">)  setting values that are copied refer to environment specific object identifiers (field definition GUIDs or classification GUIDs). </w:t>
+      </w:r>
+      <w:proofErr w:type="gramStart"/>
+      <w:r>
+        <w:t>So</w:t>
+      </w:r>
+      <w:proofErr w:type="gramEnd"/>
+      <w:r>
+        <w:t xml:space="preserve"> after the import is finished please go to the setup of spaces for Asset Studio under Quick Start Guides and/or setup for facets and correct the identifiers (provide adequate field definitions and/or classifications for facets and spaces).</w:t>
+      </w:r>
+    </w:p>
+    <w:p>
+      <w:pPr>
+        <w:pStyle w:val="ListParagraph"/>
+        <w:numPr>
+          <w:ilvl w:val="0"/>
+          <w:numId w:val="5"/>
+        </w:numPr>
+      </w:pPr>
+      <w:r>
+        <w:t xml:space="preserve">This tool uses extensive caching of DAM objects (field groups, field definitions, classifications etc.) to optimize running time. With that in mind it is recommended to run imports of individual objects separately especially for dependent objects – meaning select for example only classifications to be imported, once that’s finished restart the tool and run field definitions import etc. </w:t>
+      </w:r>
+    </w:p>
+    <w:p/>
     <w:sectPr>
       <w:pgSz w:w="12240" w:h="15840"/>
       <w:pgMar w:top="1440" w:right="1440" w:bottom="1440" w:left="1440" w:header="720" w:footer="720" w:gutter="0"/>
@@ -2338,7 +2354,7 @@
 </file>
 
 <file path=word/numbering.xml><?xml version="1.0" encoding="utf-8"?>
-<w:numbering xmlns:wpc="http://schemas.microsoft.com/office/word/2010/wordprocessingCanvas" xmlns:cx="http://schemas.microsoft.com/office/drawing/2014/chartex" xmlns:cx1="http://schemas.microsoft.com/office/drawing/2015/9/8/chartex" xmlns:cx2="http://schemas.microsoft.com/office/drawing/2015/10/21/chartex" xmlns:cx3="http://schemas.microsoft.com/office/drawing/2016/5/9/chartex" xmlns:cx4="http://schemas.microsoft.com/office/drawing/2016/5/10/chartex" xmlns:cx5="http://schemas.microsoft.com/office/drawing/2016/5/11/chartex" xmlns:cx6="http://schemas.microsoft.com/office/drawing/2016/5/12/chartex" xmlns:cx7="http://schemas.microsoft.com/office/drawing/2016/5/13/chartex" xmlns:cx8="http://schemas.microsoft.com/office/drawing/2016/5/14/chartex" xmlns:mc="http://schemas.openxmlformats.org/markup-compatibility/2006" xmlns:aink="http://schemas.microsoft.com/office/drawing/2016/ink" xmlns:am3d="http://schemas.microsoft.com/office/drawing/2017/model3d" xmlns:o="urn:schemas-microsoft-com:office:office" xmlns:oel="http://schemas.microsoft.com/office/2019/extlst" xmlns:r="http://schemas.openxmlformats.org/officeDocument/2006/relationships" xmlns:m="http://schemas.openxmlformats.org/officeDocument/2006/math" xmlns:v="urn:schemas-microsoft-com:vml" xmlns:wp14="http://schemas.microsoft.com/office/word/2010/wordprocessingDrawing" xmlns:wp="http://schemas.openxmlformats.org/drawingml/2006/wordprocessingDrawing" xmlns:w10="urn:schemas-microsoft-com:office:word" xmlns:w="http://schemas.openxmlformats.org/wordprocessingml/2006/main" xmlns:w14="http://schemas.microsoft.com/office/word/2010/wordml" xmlns:w15="http://schemas.microsoft.com/office/word/2012/wordml" xmlns:w16cex="http://schemas.microsoft.com/office/word/2018/wordml/cex" xmlns:w16cid="http://schemas.microsoft.com/office/word/2016/wordml/cid" xmlns:w16="http://schemas.microsoft.com/office/word/2018/wordml" xmlns:w16sdtdh="http://schemas.microsoft.com/office/word/2020/wordml/sdtdatahash" xmlns:w16se="http://schemas.microsoft.com/office/word/2015/wordml/symex" xmlns:wpg="http://schemas.microsoft.com/office/word/2010/wordprocessingGroup" xmlns:wpi="http://schemas.microsoft.com/office/word/2010/wordprocessingInk" xmlns:wne="http://schemas.microsoft.com/office/word/2006/wordml" xmlns:wps="http://schemas.microsoft.com/office/word/2010/wordprocessingShape" mc:Ignorable="w14 w15 w16se w16cid w16 w16cex w16sdtdh wp14">
+<w:numbering xmlns:wpc="http://schemas.microsoft.com/office/word/2010/wordprocessingCanvas" xmlns:cx="http://schemas.microsoft.com/office/drawing/2014/chartex" xmlns:cx1="http://schemas.microsoft.com/office/drawing/2015/9/8/chartex" xmlns:cx2="http://schemas.microsoft.com/office/drawing/2015/10/21/chartex" xmlns:cx3="http://schemas.microsoft.com/office/drawing/2016/5/9/chartex" xmlns:cx4="http://schemas.microsoft.com/office/drawing/2016/5/10/chartex" xmlns:cx5="http://schemas.microsoft.com/office/drawing/2016/5/11/chartex" xmlns:cx6="http://schemas.microsoft.com/office/drawing/2016/5/12/chartex" xmlns:cx7="http://schemas.microsoft.com/office/drawing/2016/5/13/chartex" xmlns:cx8="http://schemas.microsoft.com/office/drawing/2016/5/14/chartex" xmlns:mc="http://schemas.openxmlformats.org/markup-compatibility/2006" xmlns:aink="http://schemas.microsoft.com/office/drawing/2016/ink" xmlns:am3d="http://schemas.microsoft.com/office/drawing/2017/model3d" xmlns:o="urn:schemas-microsoft-com:office:office" xmlns:oel="http://schemas.microsoft.com/office/2019/extlst" xmlns:r="http://schemas.openxmlformats.org/officeDocument/2006/relationships" xmlns:m="http://schemas.openxmlformats.org/officeDocument/2006/math" xmlns:v="urn:schemas-microsoft-com:vml" xmlns:wp14="http://schemas.microsoft.com/office/word/2010/wordprocessingDrawing" xmlns:wp="http://schemas.openxmlformats.org/drawingml/2006/wordprocessingDrawing" xmlns:w10="urn:schemas-microsoft-com:office:word" xmlns:w="http://schemas.openxmlformats.org/wordprocessingml/2006/main" xmlns:w14="http://schemas.microsoft.com/office/word/2010/wordml" xmlns:w15="http://schemas.microsoft.com/office/word/2012/wordml" xmlns:w16cex="http://schemas.microsoft.com/office/word/2018/wordml/cex" xmlns:w16cid="http://schemas.microsoft.com/office/word/2016/wordml/cid" xmlns:w16="http://schemas.microsoft.com/office/word/2018/wordml" xmlns:w16du="http://schemas.microsoft.com/office/word/2023/wordml/word16du" xmlns:w16sdtdh="http://schemas.microsoft.com/office/word/2020/wordml/sdtdatahash" xmlns:w16sdtfl="http://schemas.microsoft.com/office/word/2024/wordml/sdtformatlock" xmlns:w16se="http://schemas.microsoft.com/office/word/2015/wordml/symex" xmlns:wpg="http://schemas.microsoft.com/office/word/2010/wordprocessingGroup" xmlns:wpi="http://schemas.microsoft.com/office/word/2010/wordprocessingInk" xmlns:wne="http://schemas.microsoft.com/office/word/2006/wordml" xmlns:wps="http://schemas.microsoft.com/office/word/2010/wordprocessingShape" mc:Ignorable="w14 w15 w16se w16cid w16 w16cex w16sdtdh w16sdtfl w16du wp14">
   <w:abstractNum w:abstractNumId="0" w15:restartNumberingAfterBreak="0">
     <w:nsid w:val="06F35956"/>
     <w:multiLevelType w:val="hybridMultilevel"/>
@@ -3269,7 +3285,7 @@
 </file>
 
 <file path=word/styles.xml><?xml version="1.0" encoding="utf-8"?>
-<w:styles xmlns:mc="http://schemas.openxmlformats.org/markup-compatibility/2006" xmlns:r="http://schemas.openxmlformats.org/officeDocument/2006/relationships" xmlns:w="http://schemas.openxmlformats.org/wordprocessingml/2006/main" xmlns:w14="http://schemas.microsoft.com/office/word/2010/wordml" xmlns:w15="http://schemas.microsoft.com/office/word/2012/wordml" xmlns:w16cex="http://schemas.microsoft.com/office/word/2018/wordml/cex" xmlns:w16cid="http://schemas.microsoft.com/office/word/2016/wordml/cid" xmlns:w16="http://schemas.microsoft.com/office/word/2018/wordml" xmlns:w16sdtdh="http://schemas.microsoft.com/office/word/2020/wordml/sdtdatahash" xmlns:w16se="http://schemas.microsoft.com/office/word/2015/wordml/symex" mc:Ignorable="w14 w15 w16se w16cid w16 w16cex w16sdtdh">
+<w:styles xmlns:mc="http://schemas.openxmlformats.org/markup-compatibility/2006" xmlns:r="http://schemas.openxmlformats.org/officeDocument/2006/relationships" xmlns:w="http://schemas.openxmlformats.org/wordprocessingml/2006/main" xmlns:w14="http://schemas.microsoft.com/office/word/2010/wordml" xmlns:w15="http://schemas.microsoft.com/office/word/2012/wordml" xmlns:w16cex="http://schemas.microsoft.com/office/word/2018/wordml/cex" xmlns:w16cid="http://schemas.microsoft.com/office/word/2016/wordml/cid" xmlns:w16="http://schemas.microsoft.com/office/word/2018/wordml" xmlns:w16du="http://schemas.microsoft.com/office/word/2023/wordml/word16du" xmlns:w16sdtdh="http://schemas.microsoft.com/office/word/2020/wordml/sdtdatahash" xmlns:w16sdtfl="http://schemas.microsoft.com/office/word/2024/wordml/sdtformatlock" xmlns:w16se="http://schemas.microsoft.com/office/word/2015/wordml/symex" mc:Ignorable="w14 w15 w16se w16cid w16 w16cex w16sdtdh w16sdtfl w16du">
   <w:docDefaults>
     <w:rPrDefault>
       <w:rPr>

</xml_diff>